<commit_message>
Documentation and organizational improvements
</commit_message>
<xml_diff>
--- a/documentation/Checklists.docx
+++ b/documentation/Checklists.docx
@@ -50,7 +50,7 @@
         </w:numPr>
       </w:pPr>
       <w:r>
-        <w:t>Water resistant IP54</w:t>
+        <w:t>Water resistant</w:t>
       </w:r>
     </w:p>
     <w:p>
@@ -111,18 +111,6 @@
       </w:pPr>
       <w:r>
         <w:t>Low altitude system check (UAV @ 400 ft)</w:t>
-      </w:r>
-    </w:p>
-    <w:p>
-      <w:pPr>
-        <w:pStyle w:val="ListParagraph"/>
-        <w:numPr>
-          <w:ilvl w:val="0"/>
-          <w:numId w:val="3"/>
-        </w:numPr>
-      </w:pPr>
-      <w:r>
-        <w:t>Low altitude drop check (UAV @ 200 ft)</w:t>
       </w:r>
     </w:p>
     <w:p>
@@ -320,6 +308,27 @@
       </w:r>
       <w:r>
         <w:t>______ %</w:t>
+      </w:r>
+    </w:p>
+    <w:p>
+      <w:pPr>
+        <w:pStyle w:val="ListParagraph"/>
+        <w:numPr>
+          <w:ilvl w:val="1"/>
+          <w:numId w:val="2"/>
+        </w:numPr>
+      </w:pPr>
+      <w:r>
+        <w:t xml:space="preserve">Jet Stream &lt; </w:t>
+      </w:r>
+      <w:r>
+        <w:t>100: _____ (</w:t>
+      </w:r>
+      <w:r>
+        <w:t>https://weatherstreet.com/models/gfs-jetstream-wind-forecast.php</w:t>
+      </w:r>
+      <w:r>
+        <w:t>)</w:t>
       </w:r>
     </w:p>
     <w:p>
@@ -570,7 +579,21 @@
         </w:numPr>
       </w:pPr>
       <w:r>
-        <w:t>Outside of limited and restrict airspace (Check B4UFLY app)</w:t>
+        <w:t xml:space="preserve">Outside of restricted, Class </w:t>
+      </w:r>
+      <w:proofErr w:type="gramStart"/>
+      <w:r>
+        <w:t>B,C</w:t>
+      </w:r>
+      <w:proofErr w:type="gramEnd"/>
+      <w:r>
+        <w:t>,D and E aerospace (</w:t>
+      </w:r>
+      <w:r>
+        <w:t>https://skyvector.com/</w:t>
+      </w:r>
+      <w:r>
+        <w:t>)</w:t>
       </w:r>
     </w:p>
     <w:p>
@@ -616,7 +639,24 @@
         </w:numPr>
       </w:pPr>
       <w:r>
-        <w:t>Outside of limited and restrict airspace (Check B4UFLY app)</w:t>
+        <w:t xml:space="preserve">Outside of </w:t>
+      </w:r>
+      <w:r>
+        <w:t xml:space="preserve">restricted, Class </w:t>
+      </w:r>
+      <w:proofErr w:type="gramStart"/>
+      <w:r>
+        <w:t>B,C</w:t>
+      </w:r>
+      <w:proofErr w:type="gramEnd"/>
+      <w:r>
+        <w:t>,D and E aerospace (</w:t>
+      </w:r>
+      <w:r>
+        <w:t>https://skyvector.com/</w:t>
+      </w:r>
+      <w:r>
+        <w:t>)</w:t>
       </w:r>
     </w:p>
     <w:p>
@@ -865,6 +905,30 @@
         </w:numPr>
       </w:pPr>
       <w:r>
+        <w:t>Toolbox</w:t>
+      </w:r>
+    </w:p>
+    <w:p>
+      <w:pPr>
+        <w:pStyle w:val="ListParagraph"/>
+        <w:numPr>
+          <w:ilvl w:val="2"/>
+          <w:numId w:val="9"/>
+        </w:numPr>
+      </w:pPr>
+      <w:r>
+        <w:t>Wireless router</w:t>
+      </w:r>
+    </w:p>
+    <w:p>
+      <w:pPr>
+        <w:pStyle w:val="ListParagraph"/>
+        <w:numPr>
+          <w:ilvl w:val="2"/>
+          <w:numId w:val="9"/>
+        </w:numPr>
+      </w:pPr>
+      <w:r>
         <w:t>APRS receiver</w:t>
       </w:r>
     </w:p>
@@ -963,6 +1027,24 @@
         </w:numPr>
       </w:pPr>
       <w:r>
+        <w:t>File NOTEM: (</w:t>
+      </w:r>
+      <w:r>
+        <w:t>http://blogs.und.edu/jdosas/wp-content/uploads/sites/108/2017/12/Instructions-Filing-a-NOTAM.pdf</w:t>
+      </w:r>
+      <w:r>
+        <w:t>)</w:t>
+      </w:r>
+    </w:p>
+    <w:p>
+      <w:pPr>
+        <w:pStyle w:val="ListParagraph"/>
+        <w:numPr>
+          <w:ilvl w:val="0"/>
+          <w:numId w:val="2"/>
+        </w:numPr>
+      </w:pPr>
+      <w:r>
         <w:t>Payload Preparation</w:t>
       </w:r>
     </w:p>
@@ -987,7 +1069,13 @@
         </w:numPr>
       </w:pPr>
       <w:r>
-        <w:t>Use wind sock to determine wind direction</w:t>
+        <w:t>Identify</w:t>
+      </w:r>
+      <w:r>
+        <w:t xml:space="preserve"> wind direction</w:t>
+      </w:r>
+      <w:r>
+        <w:t xml:space="preserve"> (if applicable)</w:t>
       </w:r>
     </w:p>
     <w:p>
@@ -1011,6 +1099,18 @@
         </w:numPr>
       </w:pPr>
       <w:r>
+        <w:t>Setup router</w:t>
+      </w:r>
+    </w:p>
+    <w:p>
+      <w:pPr>
+        <w:pStyle w:val="ListParagraph"/>
+        <w:numPr>
+          <w:ilvl w:val="1"/>
+          <w:numId w:val="2"/>
+        </w:numPr>
+      </w:pPr>
+      <w:r>
         <w:t>Plug-in battery</w:t>
       </w:r>
     </w:p>
@@ -1023,79 +1123,18 @@
         </w:numPr>
       </w:pPr>
       <w:r>
-        <w:t>Connect phone via Bluetooth to verify sensors are working</w:t>
-      </w:r>
-    </w:p>
-    <w:p>
-      <w:pPr>
-        <w:pStyle w:val="ListParagraph"/>
-        <w:numPr>
-          <w:ilvl w:val="2"/>
-          <w:numId w:val="2"/>
-        </w:numPr>
-      </w:pPr>
-      <w:r>
-        <w:t>GPS</w:t>
-      </w:r>
-    </w:p>
-    <w:p>
-      <w:pPr>
-        <w:pStyle w:val="ListParagraph"/>
-        <w:numPr>
-          <w:ilvl w:val="2"/>
-          <w:numId w:val="2"/>
-        </w:numPr>
-      </w:pPr>
-      <w:r>
-        <w:t>IMU1</w:t>
-      </w:r>
-    </w:p>
-    <w:p>
-      <w:pPr>
-        <w:pStyle w:val="ListParagraph"/>
-        <w:numPr>
-          <w:ilvl w:val="2"/>
-          <w:numId w:val="2"/>
-        </w:numPr>
-      </w:pPr>
-      <w:r>
-        <w:t>IMU2</w:t>
-      </w:r>
-    </w:p>
-    <w:p>
-      <w:pPr>
-        <w:pStyle w:val="ListParagraph"/>
-        <w:numPr>
-          <w:ilvl w:val="2"/>
-          <w:numId w:val="2"/>
-        </w:numPr>
-      </w:pPr>
-      <w:r>
-        <w:t>Temp</w:t>
-      </w:r>
-    </w:p>
-    <w:p>
-      <w:pPr>
-        <w:pStyle w:val="ListParagraph"/>
-        <w:numPr>
-          <w:ilvl w:val="2"/>
-          <w:numId w:val="2"/>
-        </w:numPr>
-      </w:pPr>
-      <w:r>
-        <w:t>Altimeter1</w:t>
-      </w:r>
-    </w:p>
-    <w:p>
-      <w:pPr>
-        <w:pStyle w:val="ListParagraph"/>
-        <w:numPr>
-          <w:ilvl w:val="2"/>
-          <w:numId w:val="2"/>
-        </w:numPr>
-      </w:pPr>
-      <w:r>
-        <w:t>Altimeter2</w:t>
+        <w:t xml:space="preserve">Connect via </w:t>
+      </w:r>
+      <w:proofErr w:type="spellStart"/>
+      <w:r>
+        <w:t>ssh</w:t>
+      </w:r>
+      <w:proofErr w:type="spellEnd"/>
+      <w:r>
+        <w:t>, start ROS</w:t>
+      </w:r>
+      <w:r>
+        <w:t xml:space="preserve">, verify sensors are </w:t>
       </w:r>
     </w:p>
     <w:p>
@@ -1119,14 +1158,16 @@
         </w:numPr>
       </w:pPr>
       <w:r>
-        <w:t>Verify APRS signal is being transmitted (</w:t>
-      </w:r>
-      <w:r>
-        <w:t>https://aprs.fi/</w:t>
-      </w:r>
-      <w:r>
-        <w:t>)</w:t>
-      </w:r>
+        <w:t>Verify APRS signal is being transmitted</w:t>
+      </w:r>
+      <w:r>
+        <w:t xml:space="preserve"> via </w:t>
+      </w:r>
+      <w:proofErr w:type="spellStart"/>
+      <w:r>
+        <w:t>Direwolf</w:t>
+      </w:r>
+      <w:proofErr w:type="spellEnd"/>
     </w:p>
     <w:p>
       <w:pPr>
@@ -1241,6 +1282,18 @@
     <w:p>
       <w:pPr>
         <w:pStyle w:val="ListParagraph"/>
+        <w:numPr>
+          <w:ilvl w:val="0"/>
+          <w:numId w:val="10"/>
+        </w:numPr>
+      </w:pPr>
+      <w:r>
+        <w:t>Take video of launch process</w:t>
+      </w:r>
+    </w:p>
+    <w:p>
+      <w:pPr>
+        <w:pStyle w:val="ListParagraph"/>
       </w:pPr>
     </w:p>
     <w:p>
@@ -1272,19 +1325,25 @@
         </w:numPr>
       </w:pPr>
       <w:r>
-        <w:t>Take picture of payload before moving it</w:t>
-      </w:r>
-    </w:p>
-    <w:p>
-      <w:pPr>
-        <w:pStyle w:val="ListParagraph"/>
-        <w:numPr>
-          <w:ilvl w:val="1"/>
-          <w:numId w:val="2"/>
-        </w:numPr>
-      </w:pPr>
-      <w:r>
-        <w:t>Connect phone via Bluetooth to verify sensors are working</w:t>
+        <w:t xml:space="preserve">Take picture of payload before </w:t>
+      </w:r>
+      <w:r>
+        <w:t>touching and moving</w:t>
+      </w:r>
+      <w:r>
+        <w:t xml:space="preserve"> it</w:t>
+      </w:r>
+    </w:p>
+    <w:p>
+      <w:pPr>
+        <w:pStyle w:val="ListParagraph"/>
+        <w:numPr>
+          <w:ilvl w:val="1"/>
+          <w:numId w:val="2"/>
+        </w:numPr>
+      </w:pPr>
+      <w:r>
+        <w:t>Stuck in a tree?</w:t>
       </w:r>
     </w:p>
     <w:p>
@@ -1296,91 +1355,13 @@
         </w:numPr>
       </w:pPr>
       <w:r>
-        <w:t>GPS</w:t>
-      </w:r>
-    </w:p>
-    <w:p>
-      <w:pPr>
-        <w:pStyle w:val="ListParagraph"/>
-        <w:numPr>
-          <w:ilvl w:val="2"/>
-          <w:numId w:val="2"/>
-        </w:numPr>
-      </w:pPr>
-      <w:r>
-        <w:t>IMU1</w:t>
-      </w:r>
-    </w:p>
-    <w:p>
-      <w:pPr>
-        <w:pStyle w:val="ListParagraph"/>
-        <w:numPr>
-          <w:ilvl w:val="2"/>
-          <w:numId w:val="2"/>
-        </w:numPr>
-      </w:pPr>
-      <w:r>
-        <w:t>IMU2</w:t>
-      </w:r>
-    </w:p>
-    <w:p>
-      <w:pPr>
-        <w:pStyle w:val="ListParagraph"/>
-        <w:numPr>
-          <w:ilvl w:val="2"/>
-          <w:numId w:val="2"/>
-        </w:numPr>
-      </w:pPr>
-      <w:r>
-        <w:t>Temp</w:t>
-      </w:r>
-    </w:p>
-    <w:p>
-      <w:pPr>
-        <w:pStyle w:val="ListParagraph"/>
-        <w:numPr>
-          <w:ilvl w:val="2"/>
-          <w:numId w:val="2"/>
-        </w:numPr>
-      </w:pPr>
-      <w:r>
-        <w:t>Altimeter1</w:t>
-      </w:r>
-    </w:p>
-    <w:p>
-      <w:pPr>
-        <w:pStyle w:val="ListParagraph"/>
-        <w:numPr>
-          <w:ilvl w:val="2"/>
-          <w:numId w:val="2"/>
-        </w:numPr>
-      </w:pPr>
-      <w:r>
-        <w:t>Altimeter2</w:t>
-      </w:r>
-    </w:p>
-    <w:p>
-      <w:pPr>
-        <w:pStyle w:val="ListParagraph"/>
-        <w:numPr>
-          <w:ilvl w:val="1"/>
-          <w:numId w:val="2"/>
-        </w:numPr>
-      </w:pPr>
-      <w:r>
-        <w:t>Stuck in a tree?</w:t>
-      </w:r>
-    </w:p>
-    <w:p>
-      <w:pPr>
-        <w:pStyle w:val="ListParagraph"/>
-        <w:numPr>
-          <w:ilvl w:val="2"/>
-          <w:numId w:val="2"/>
-        </w:numPr>
-      </w:pPr>
-      <w:r>
-        <w:t>Engage cutdown system</w:t>
+        <w:t>Engage</w:t>
+      </w:r>
+      <w:r>
+        <w:t>d</w:t>
+      </w:r>
+      <w:r>
+        <w:t xml:space="preserve"> cutdown system</w:t>
       </w:r>
     </w:p>
     <w:p>

</xml_diff>

<commit_message>
Added new bno055 submodule
</commit_message>
<xml_diff>
--- a/documentation/Checklists.docx
+++ b/documentation/Checklists.docx
@@ -322,7 +322,13 @@
         <w:t xml:space="preserve">Jet Stream &lt; </w:t>
       </w:r>
       <w:r>
-        <w:t>100: _____ (</w:t>
+        <w:t>100</w:t>
+      </w:r>
+      <w:r>
+        <w:t xml:space="preserve"> knots</w:t>
+      </w:r>
+      <w:r>
+        <w:t>: _____ (</w:t>
       </w:r>
       <w:r>
         <w:t>https://weatherstreet.com/models/gfs-jetstream-wind-forecast.php</w:t>

</xml_diff>